<commit_message>
Adding more system design
</commit_message>
<xml_diff>
--- a/System Design.docx
+++ b/System Design.docx
@@ -209,12 +209,19 @@
     </w:p>
     <w:p>
       <w:r>
-        <w:t>-This is the puzzle game section which displays ocean facts.</w:t>
-      </w:r>
-    </w:p>
-    <w:p>
-      <w:r>
-        <w:t>-I found that this is a smart way to get children to have fun and enjoy playing a game while also learning.</w:t>
+        <w:t xml:space="preserve">-This is the </w:t>
+      </w:r>
+      <w:r>
+        <w:t xml:space="preserve">Pick and place puzzle game </w:t>
+      </w:r>
+      <w:r>
+        <w:t xml:space="preserve">which displays </w:t>
+      </w:r>
+      <w:r>
+        <w:t>one fact about one of the books</w:t>
+      </w:r>
+      <w:r>
+        <w:t>.</w:t>
       </w:r>
     </w:p>
     <w:p>
@@ -222,326 +229,55 @@
         <w:t>-</w:t>
       </w:r>
       <w:r>
+        <w:t xml:space="preserve"> S</w:t>
+      </w:r>
+      <w:r>
+        <w:t xml:space="preserve">mart </w:t>
+      </w:r>
+      <w:r>
+        <w:t>approach in getting</w:t>
+      </w:r>
+      <w:r>
+        <w:t xml:space="preserve"> children to have fun and enjoy playing a game while also learning.</w:t>
+      </w:r>
+    </w:p>
+    <w:p>
+      <w:r>
+        <w:t>-</w:t>
+      </w:r>
+      <w:r>
         <w:t xml:space="preserve">This section implements sound </w:t>
       </w:r>
       <w:r>
-        <w:t xml:space="preserve">.When the puzzle is completed it makes a sound, also when you are dragging and dropping it makes different sounds. </w:t>
-      </w:r>
-    </w:p>
-    <w:p/>
-    <w:p>
-      <w:pPr>
-        <w:shd w:val="clear" w:color="auto" w:fill="099BDD"/>
-        <w:spacing w:after="240" w:line="304" w:lineRule="auto"/>
-        <w:ind w:right="-15"/>
-        <w:rPr>
-          <w:color w:val="FFFFFF" w:themeColor="background1"/>
-        </w:rPr>
-      </w:pPr>
-      <w:r>
-        <w:rPr>
-          <w:color w:val="FFFFFF" w:themeColor="background1"/>
-        </w:rPr>
-        <w:t>4.3</w:t>
-      </w:r>
-      <w:r>
-        <w:rPr>
-          <w:color w:val="FFFFFF" w:themeColor="background1"/>
-        </w:rPr>
+        <w:t>.When the puzzle is completed</w:t>
+      </w:r>
+      <w:r>
+        <w:t>.</w:t>
+      </w:r>
+      <w:r>
         <w:t xml:space="preserve"> </w:t>
       </w:r>
-      <w:r>
-        <w:rPr>
-          <w:color w:val="FFFFFF" w:themeColor="background1"/>
-        </w:rPr>
-        <w:t>Learn Irish</w:t>
-      </w:r>
-    </w:p>
-    <w:p/>
-    <w:p>
-      <w:pPr>
-        <w:shd w:val="clear" w:color="auto" w:fill="099BDD"/>
-        <w:spacing w:after="240" w:line="304" w:lineRule="auto"/>
-        <w:ind w:right="-15"/>
-        <w:rPr>
-          <w:color w:val="FFFFFF" w:themeColor="background1"/>
-        </w:rPr>
-      </w:pPr>
-      <w:r>
-        <w:rPr>
-          <w:color w:val="FFFFFF" w:themeColor="background1"/>
-        </w:rPr>
-        <w:t xml:space="preserve">4.4 Explore </w:t>
-      </w:r>
-    </w:p>
-    <w:p/>
-    <w:p/>
-    <w:p/>
-    <w:p/>
-    <w:p/>
-    <w:p/>
-    <w:p/>
-    <w:p/>
-    <w:p/>
-    <w:p/>
-    <w:p>
-      <w:pPr>
-        <w:shd w:val="clear" w:color="auto" w:fill="099BDD"/>
-        <w:spacing w:after="240" w:line="304" w:lineRule="auto"/>
-        <w:ind w:right="-15"/>
-        <w:rPr>
-          <w:color w:val="FFFFFF" w:themeColor="background1"/>
-        </w:rPr>
-      </w:pPr>
-      <w:r>
-        <w:rPr>
-          <w:color w:val="FFFFFF" w:themeColor="background1"/>
-        </w:rPr>
-        <w:t>4.5 Database Stuff</w:t>
-      </w:r>
-    </w:p>
-    <w:p>
-      <w:bookmarkStart w:id="0" w:name="_GoBack"/>
-      <w:bookmarkEnd w:id="0"/>
+    </w:p>
+    <w:p/>
+    <w:p/>
+    <w:p>
       <w:r>
         <w:rPr>
           <w:noProof/>
         </w:rPr>
-        <mc:AlternateContent>
-          <mc:Choice Requires="wps">
-            <w:drawing>
-              <wp:anchor distT="0" distB="0" distL="114300" distR="114300" simplePos="0" relativeHeight="251675648" behindDoc="0" locked="0" layoutInCell="1" allowOverlap="1" wp14:anchorId="2BA17C30" wp14:editId="6D25F5C8">
-                <wp:simplePos x="0" y="0"/>
-                <wp:positionH relativeFrom="column">
-                  <wp:posOffset>1190847</wp:posOffset>
-                </wp:positionH>
-                <wp:positionV relativeFrom="paragraph">
-                  <wp:posOffset>5315437</wp:posOffset>
-                </wp:positionV>
-                <wp:extent cx="1222153" cy="1562986"/>
-                <wp:effectExtent l="38100" t="0" r="35560" b="56515"/>
-                <wp:wrapNone/>
-                <wp:docPr id="12" name="Straight Arrow Connector 12"/>
-                <wp:cNvGraphicFramePr/>
-                <a:graphic xmlns:a="http://schemas.openxmlformats.org/drawingml/2006/main">
-                  <a:graphicData uri="http://schemas.microsoft.com/office/word/2010/wordprocessingShape">
-                    <wps:wsp>
-                      <wps:cNvCnPr/>
-                      <wps:spPr>
-                        <a:xfrm flipH="1">
-                          <a:off x="0" y="0"/>
-                          <a:ext cx="1222153" cy="1562986"/>
-                        </a:xfrm>
-                        <a:prstGeom prst="straightConnector1">
-                          <a:avLst/>
-                        </a:prstGeom>
-                        <a:ln>
-                          <a:tailEnd type="triangle"/>
-                        </a:ln>
-                      </wps:spPr>
-                      <wps:style>
-                        <a:lnRef idx="1">
-                          <a:schemeClr val="accent1"/>
-                        </a:lnRef>
-                        <a:fillRef idx="0">
-                          <a:schemeClr val="accent1"/>
-                        </a:fillRef>
-                        <a:effectRef idx="0">
-                          <a:schemeClr val="accent1"/>
-                        </a:effectRef>
-                        <a:fontRef idx="minor">
-                          <a:schemeClr val="tx1"/>
-                        </a:fontRef>
-                      </wps:style>
-                      <wps:bodyPr/>
-                    </wps:wsp>
-                  </a:graphicData>
-                </a:graphic>
-                <wp14:sizeRelH relativeFrom="margin">
-                  <wp14:pctWidth>0</wp14:pctWidth>
-                </wp14:sizeRelH>
-                <wp14:sizeRelV relativeFrom="margin">
-                  <wp14:pctHeight>0</wp14:pctHeight>
-                </wp14:sizeRelV>
-              </wp:anchor>
-            </w:drawing>
-          </mc:Choice>
-          <mc:Fallback>
-            <w:pict>
-              <v:shapetype w14:anchorId="7B16A972" id="_x0000_t32" coordsize="21600,21600" o:spt="32" o:oned="t" path="m,l21600,21600e" filled="f">
-                <v:path arrowok="t" fillok="f" o:connecttype="none"/>
-                <o:lock v:ext="edit" shapetype="t"/>
-              </v:shapetype>
-              <v:shape id="Straight Arrow Connector 12" o:spid="_x0000_s1026" type="#_x0000_t32" style="position:absolute;margin-left:93.75pt;margin-top:418.55pt;width:96.25pt;height:123.05pt;flip:x;z-index:251675648;visibility:visible;mso-wrap-style:square;mso-width-percent:0;mso-height-percent:0;mso-wrap-distance-left:9pt;mso-wrap-distance-top:0;mso-wrap-distance-right:9pt;mso-wrap-distance-bottom:0;mso-position-horizontal:absolute;mso-position-horizontal-relative:text;mso-position-vertical:absolute;mso-position-vertical-relative:text;mso-width-percent:0;mso-height-percent:0;mso-width-relative:margin;mso-height-relative:margin" o:gfxdata="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" strokecolor="#5b9bd5 [3204]" strokeweight=".5pt">
-                <v:stroke endarrow="block" joinstyle="miter"/>
-              </v:shape>
-            </w:pict>
-          </mc:Fallback>
-        </mc:AlternateContent>
-      </w:r>
-      <w:r>
-        <w:rPr>
-          <w:noProof/>
-        </w:rPr>
-        <mc:AlternateContent>
-          <mc:Choice Requires="wps">
-            <w:drawing>
-              <wp:anchor distT="0" distB="0" distL="114300" distR="114300" simplePos="0" relativeHeight="251674624" behindDoc="0" locked="0" layoutInCell="1" allowOverlap="1" wp14:anchorId="408E86AB" wp14:editId="36D11B99">
-                <wp:simplePos x="0" y="0"/>
-                <wp:positionH relativeFrom="column">
-                  <wp:posOffset>3327991</wp:posOffset>
-                </wp:positionH>
-                <wp:positionV relativeFrom="paragraph">
-                  <wp:posOffset>3029437</wp:posOffset>
-                </wp:positionV>
-                <wp:extent cx="1329069" cy="988828"/>
-                <wp:effectExtent l="0" t="0" r="61595" b="59055"/>
-                <wp:wrapNone/>
-                <wp:docPr id="10" name="Straight Arrow Connector 10"/>
-                <wp:cNvGraphicFramePr/>
-                <a:graphic xmlns:a="http://schemas.openxmlformats.org/drawingml/2006/main">
-                  <a:graphicData uri="http://schemas.microsoft.com/office/word/2010/wordprocessingShape">
-                    <wps:wsp>
-                      <wps:cNvCnPr/>
-                      <wps:spPr>
-                        <a:xfrm>
-                          <a:off x="0" y="0"/>
-                          <a:ext cx="1329069" cy="988828"/>
-                        </a:xfrm>
-                        <a:prstGeom prst="straightConnector1">
-                          <a:avLst/>
-                        </a:prstGeom>
-                        <a:ln>
-                          <a:tailEnd type="triangle"/>
-                        </a:ln>
-                      </wps:spPr>
-                      <wps:style>
-                        <a:lnRef idx="1">
-                          <a:schemeClr val="accent1"/>
-                        </a:lnRef>
-                        <a:fillRef idx="0">
-                          <a:schemeClr val="accent1"/>
-                        </a:fillRef>
-                        <a:effectRef idx="0">
-                          <a:schemeClr val="accent1"/>
-                        </a:effectRef>
-                        <a:fontRef idx="minor">
-                          <a:schemeClr val="tx1"/>
-                        </a:fontRef>
-                      </wps:style>
-                      <wps:bodyPr/>
-                    </wps:wsp>
-                  </a:graphicData>
-                </a:graphic>
-                <wp14:sizeRelH relativeFrom="margin">
-                  <wp14:pctWidth>0</wp14:pctWidth>
-                </wp14:sizeRelH>
-                <wp14:sizeRelV relativeFrom="margin">
-                  <wp14:pctHeight>0</wp14:pctHeight>
-                </wp14:sizeRelV>
-              </wp:anchor>
-            </w:drawing>
-          </mc:Choice>
-          <mc:Fallback>
-            <w:pict>
-              <v:shape w14:anchorId="16C6AB9F" id="Straight Arrow Connector 10" o:spid="_x0000_s1026" type="#_x0000_t32" style="position:absolute;margin-left:262.05pt;margin-top:238.55pt;width:104.65pt;height:77.85pt;z-index:251674624;visibility:visible;mso-wrap-style:square;mso-width-percent:0;mso-height-percent:0;mso-wrap-distance-left:9pt;mso-wrap-distance-top:0;mso-wrap-distance-right:9pt;mso-wrap-distance-bottom:0;mso-position-horizontal:absolute;mso-position-horizontal-relative:text;mso-position-vertical:absolute;mso-position-vertical-relative:text;mso-width-percent:0;mso-height-percent:0;mso-width-relative:margin;mso-height-relative:margin" o:gfxdata="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" strokecolor="#5b9bd5 [3204]" strokeweight=".5pt">
-                <v:stroke endarrow="block" joinstyle="miter"/>
-              </v:shape>
-            </w:pict>
-          </mc:Fallback>
-        </mc:AlternateContent>
-      </w:r>
-      <w:r>
-        <w:rPr>
-          <w:noProof/>
-        </w:rPr>
-        <mc:AlternateContent>
-          <mc:Choice Requires="wps">
-            <w:drawing>
-              <wp:anchor distT="0" distB="0" distL="114300" distR="114300" simplePos="0" relativeHeight="251673600" behindDoc="0" locked="0" layoutInCell="1" allowOverlap="1">
-                <wp:simplePos x="0" y="0"/>
-                <wp:positionH relativeFrom="column">
-                  <wp:posOffset>1318437</wp:posOffset>
-                </wp:positionH>
-                <wp:positionV relativeFrom="paragraph">
-                  <wp:posOffset>1013932</wp:posOffset>
-                </wp:positionV>
-                <wp:extent cx="1701210" cy="1435395"/>
-                <wp:effectExtent l="38100" t="0" r="32385" b="50800"/>
-                <wp:wrapNone/>
-                <wp:docPr id="9" name="Straight Arrow Connector 9"/>
-                <wp:cNvGraphicFramePr/>
-                <a:graphic xmlns:a="http://schemas.openxmlformats.org/drawingml/2006/main">
-                  <a:graphicData uri="http://schemas.microsoft.com/office/word/2010/wordprocessingShape">
-                    <wps:wsp>
-                      <wps:cNvCnPr/>
-                      <wps:spPr>
-                        <a:xfrm flipH="1">
-                          <a:off x="0" y="0"/>
-                          <a:ext cx="1701210" cy="1435395"/>
-                        </a:xfrm>
-                        <a:prstGeom prst="straightConnector1">
-                          <a:avLst/>
-                        </a:prstGeom>
-                        <a:ln>
-                          <a:tailEnd type="triangle"/>
-                        </a:ln>
-                      </wps:spPr>
-                      <wps:style>
-                        <a:lnRef idx="1">
-                          <a:schemeClr val="accent1"/>
-                        </a:lnRef>
-                        <a:fillRef idx="0">
-                          <a:schemeClr val="accent1"/>
-                        </a:fillRef>
-                        <a:effectRef idx="0">
-                          <a:schemeClr val="accent1"/>
-                        </a:effectRef>
-                        <a:fontRef idx="minor">
-                          <a:schemeClr val="tx1"/>
-                        </a:fontRef>
-                      </wps:style>
-                      <wps:bodyPr/>
-                    </wps:wsp>
-                  </a:graphicData>
-                </a:graphic>
-              </wp:anchor>
-            </w:drawing>
-          </mc:Choice>
-          <mc:Fallback>
-            <w:pict>
-              <v:shape w14:anchorId="7C578E10" id="Straight Arrow Connector 9" o:spid="_x0000_s1026" type="#_x0000_t32" style="position:absolute;margin-left:103.8pt;margin-top:79.85pt;width:133.95pt;height:113pt;flip:x;z-index:251673600;visibility:visible;mso-wrap-style:square;mso-wrap-distance-left:9pt;mso-wrap-distance-top:0;mso-wrap-distance-right:9pt;mso-wrap-distance-bottom:0;mso-position-horizontal:absolute;mso-position-horizontal-relative:text;mso-position-vertical:absolute;mso-position-vertical-relative:text" o:gfxdata="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" strokecolor="#5b9bd5 [3204]" strokeweight=".5pt">
-                <v:stroke endarrow="block" joinstyle="miter"/>
-              </v:shape>
-            </w:pict>
-          </mc:Fallback>
-        </mc:AlternateContent>
-      </w:r>
-      <w:r>
-        <w:rPr>
-          <w:noProof/>
-        </w:rPr>
         <w:drawing>
-          <wp:anchor distT="0" distB="0" distL="114300" distR="114300" simplePos="0" relativeHeight="251671552" behindDoc="1" locked="0" layoutInCell="1" allowOverlap="1" wp14:anchorId="4061AC04" wp14:editId="7E10E805">
-            <wp:simplePos x="0" y="0"/>
-            <wp:positionH relativeFrom="margin">
-              <wp:posOffset>2434590</wp:posOffset>
+          <wp:anchor distT="0" distB="0" distL="114300" distR="114300" simplePos="0" relativeHeight="251676672" behindDoc="0" locked="0" layoutInCell="1" allowOverlap="1" wp14:anchorId="32CE0FB1" wp14:editId="263CCBB9">
+            <wp:simplePos x="914400" y="6467475"/>
+            <wp:positionH relativeFrom="column">
+              <wp:align>left</wp:align>
             </wp:positionH>
             <wp:positionV relativeFrom="paragraph">
-              <wp:posOffset>5011420</wp:posOffset>
+              <wp:align>top</wp:align>
             </wp:positionV>
-            <wp:extent cx="4213860" cy="2637790"/>
+            <wp:extent cx="3608856" cy="2028825"/>
             <wp:effectExtent l="0" t="0" r="0" b="0"/>
-            <wp:wrapTight wrapText="bothSides">
-              <wp:wrapPolygon edited="0">
-                <wp:start x="0" y="0"/>
-                <wp:lineTo x="0" y="21371"/>
-                <wp:lineTo x="21483" y="21371"/>
-                <wp:lineTo x="21483" y="0"/>
-                <wp:lineTo x="0" y="0"/>
-              </wp:wrapPolygon>
-            </wp:wrapTight>
-            <wp:docPr id="3" name="Picture 3"/>
+            <wp:wrapSquare wrapText="bothSides"/>
+            <wp:docPr id="5" name="Picture 5"/>
             <wp:cNvGraphicFramePr>
               <a:graphicFrameLocks xmlns:a="http://schemas.openxmlformats.org/drawingml/2006/main" noChangeAspect="1"/>
             </wp:cNvGraphicFramePr>
@@ -567,7 +303,7 @@
                   <pic:spPr>
                     <a:xfrm>
                       <a:off x="0" y="0"/>
-                      <a:ext cx="4213860" cy="2637790"/>
+                      <a:ext cx="3608705" cy="2028825"/>
                     </a:xfrm>
                     <a:prstGeom prst="rect">
                       <a:avLst/>
@@ -576,40 +312,59 @@
                 </pic:pic>
               </a:graphicData>
             </a:graphic>
-            <wp14:sizeRelH relativeFrom="page">
-              <wp14:pctWidth>0</wp14:pctWidth>
-            </wp14:sizeRelH>
-            <wp14:sizeRelV relativeFrom="page">
-              <wp14:pctHeight>0</wp14:pctHeight>
-            </wp14:sizeRelV>
           </wp:anchor>
         </w:drawing>
       </w:r>
       <w:r>
+        <w:t>-Added three different puzzles for each book.</w:t>
+      </w:r>
+    </w:p>
+    <w:p>
+      <w:r>
+        <w:t xml:space="preserve">-This is a sliding puzzle. </w:t>
+      </w:r>
+    </w:p>
+    <w:p>
+      <w:r>
+        <w:t xml:space="preserve">-At the bottom I decided to add a button that will </w:t>
+      </w:r>
+      <w:r>
+        <w:t xml:space="preserve">bring you to one of the books. </w:t>
+      </w:r>
+    </w:p>
+    <w:p/>
+    <w:p>
+      <w:r>
+        <w:br w:type="textWrapping" w:clear="all"/>
+      </w:r>
+    </w:p>
+    <w:p>
+      <w:r>
         <w:rPr>
           <w:noProof/>
         </w:rPr>
+        <w:lastRenderedPageBreak/>
         <w:drawing>
-          <wp:anchor distT="0" distB="0" distL="114300" distR="114300" simplePos="0" relativeHeight="251670528" behindDoc="1" locked="0" layoutInCell="1" allowOverlap="1" wp14:anchorId="61DBFFCA" wp14:editId="4FF0DE3F">
+          <wp:anchor distT="0" distB="0" distL="114300" distR="114300" simplePos="0" relativeHeight="251677696" behindDoc="1" locked="0" layoutInCell="1" allowOverlap="1" wp14:anchorId="2D9B0314" wp14:editId="2ED1E936">
             <wp:simplePos x="0" y="0"/>
             <wp:positionH relativeFrom="margin">
-              <wp:posOffset>-680720</wp:posOffset>
+              <wp:align>left</wp:align>
             </wp:positionH>
             <wp:positionV relativeFrom="paragraph">
-              <wp:posOffset>2491740</wp:posOffset>
+              <wp:posOffset>0</wp:posOffset>
             </wp:positionV>
-            <wp:extent cx="3997325" cy="2500630"/>
-            <wp:effectExtent l="0" t="0" r="3175" b="0"/>
+            <wp:extent cx="3828415" cy="2152650"/>
+            <wp:effectExtent l="0" t="0" r="635" b="0"/>
             <wp:wrapTight wrapText="bothSides">
               <wp:wrapPolygon edited="0">
                 <wp:start x="0" y="0"/>
-                <wp:lineTo x="0" y="21392"/>
-                <wp:lineTo x="21514" y="21392"/>
-                <wp:lineTo x="21514" y="0"/>
+                <wp:lineTo x="0" y="21409"/>
+                <wp:lineTo x="21496" y="21409"/>
+                <wp:lineTo x="21496" y="0"/>
                 <wp:lineTo x="0" y="0"/>
               </wp:wrapPolygon>
             </wp:wrapTight>
-            <wp:docPr id="2" name="Picture 2"/>
+            <wp:docPr id="6" name="Picture 6"/>
             <wp:cNvGraphicFramePr>
               <a:graphicFrameLocks xmlns:a="http://schemas.openxmlformats.org/drawingml/2006/main" noChangeAspect="1"/>
             </wp:cNvGraphicFramePr>
@@ -635,7 +390,7 @@
                   <pic:spPr>
                     <a:xfrm>
                       <a:off x="0" y="0"/>
-                      <a:ext cx="3997325" cy="2500630"/>
+                      <a:ext cx="3828415" cy="2152650"/>
                     </a:xfrm>
                     <a:prstGeom prst="rect">
                       <a:avLst/>
@@ -654,30 +409,79 @@
         </w:drawing>
       </w:r>
       <w:r>
+        <w:t>-This is a Join the pieces puzzle.</w:t>
+      </w:r>
+    </w:p>
+    <w:p>
+      <w:r>
+        <w:t>-That also contains one fact about another book.</w:t>
+      </w:r>
+    </w:p>
+    <w:p>
+      <w:r>
+        <w:t xml:space="preserve">-Decided to add only one fact per book since the customer is using this as a promotion software. </w:t>
+      </w:r>
+    </w:p>
+    <w:p>
+      <w:r>
+        <w:t>- So in the button “For more fact…” customers will be brought to the website where they can buy the book to find out more facts.</w:t>
+      </w:r>
+    </w:p>
+    <w:p/>
+    <w:p>
+      <w:pPr>
+        <w:shd w:val="clear" w:color="auto" w:fill="099BDD"/>
+        <w:spacing w:after="240" w:line="304" w:lineRule="auto"/>
+        <w:ind w:right="-15"/>
+        <w:rPr>
+          <w:color w:val="FFFFFF" w:themeColor="background1"/>
+        </w:rPr>
+      </w:pPr>
+      <w:r>
+        <w:rPr>
+          <w:color w:val="FFFFFF" w:themeColor="background1"/>
+        </w:rPr>
+        <w:t>4.3</w:t>
+      </w:r>
+      <w:r>
+        <w:rPr>
+          <w:color w:val="FFFFFF" w:themeColor="background1"/>
+        </w:rPr>
+        <w:t xml:space="preserve"> </w:t>
+      </w:r>
+      <w:r>
+        <w:rPr>
+          <w:color w:val="FFFFFF" w:themeColor="background1"/>
+        </w:rPr>
+        <w:t>Learn Irish</w:t>
+      </w:r>
+    </w:p>
+    <w:p>
+      <w:r>
         <w:rPr>
           <w:noProof/>
         </w:rPr>
         <w:drawing>
-          <wp:anchor distT="0" distB="0" distL="114300" distR="114300" simplePos="0" relativeHeight="251668480" behindDoc="1" locked="0" layoutInCell="1" allowOverlap="1" wp14:anchorId="668AE602" wp14:editId="79A6D3BC">
+          <wp:anchor distT="0" distB="0" distL="114300" distR="114300" simplePos="0" relativeHeight="251678720" behindDoc="1" locked="0" layoutInCell="1" allowOverlap="1" wp14:anchorId="58E0D04B" wp14:editId="43A3A19E">
             <wp:simplePos x="0" y="0"/>
             <wp:positionH relativeFrom="margin">
-              <wp:posOffset>3009014</wp:posOffset>
+              <wp:align>left</wp:align>
             </wp:positionH>
             <wp:positionV relativeFrom="paragraph">
-              <wp:posOffset>19050</wp:posOffset>
+              <wp:posOffset>290195</wp:posOffset>
             </wp:positionV>
-            <wp:extent cx="3695700" cy="2456180"/>
-            <wp:effectExtent l="0" t="0" r="0" b="1270"/>
+            <wp:extent cx="3845560" cy="2162175"/>
+            <wp:effectExtent l="0" t="0" r="2540" b="9525"/>
             <wp:wrapTight wrapText="bothSides">
               <wp:wrapPolygon edited="0">
                 <wp:start x="0" y="0"/>
-                <wp:lineTo x="0" y="21444"/>
-                <wp:lineTo x="21489" y="21444"/>
-                <wp:lineTo x="21489" y="0"/>
+                <wp:lineTo x="0" y="21505"/>
+                <wp:lineTo x="21507" y="21505"/>
+                <wp:lineTo x="21507" y="0"/>
                 <wp:lineTo x="0" y="0"/>
               </wp:wrapPolygon>
             </wp:wrapTight>
-            <wp:docPr id="1" name="Picture 1"/>
+            <wp:docPr id="8" name="Picture 8"/>
             <wp:cNvGraphicFramePr>
               <a:graphicFrameLocks xmlns:a="http://schemas.openxmlformats.org/drawingml/2006/main" noChangeAspect="1"/>
             </wp:cNvGraphicFramePr>
@@ -703,7 +507,7 @@
                   <pic:spPr>
                     <a:xfrm>
                       <a:off x="0" y="0"/>
-                      <a:ext cx="3695700" cy="2456180"/>
+                      <a:ext cx="3845560" cy="2162175"/>
                     </a:xfrm>
                     <a:prstGeom prst="rect">
                       <a:avLst/>
@@ -721,6 +525,424 @@
           </wp:anchor>
         </w:drawing>
       </w:r>
+    </w:p>
+    <w:p>
+      <w:r>
+        <w:t>-In this section we added a match the word and picture game.</w:t>
+      </w:r>
+    </w:p>
+    <w:p>
+      <w:r>
+        <w:t xml:space="preserve">-After researching this we found that it would be the most effective way for children to visualize and also learn Irish words. </w:t>
+      </w:r>
+    </w:p>
+    <w:p>
+      <w:r>
+        <w:t>-It will be useful for using in the classrooms as our client is visualizing this to be used in schools.</w:t>
+      </w:r>
+    </w:p>
+    <w:p/>
+    <w:p>
+      <w:pPr>
+        <w:shd w:val="clear" w:color="auto" w:fill="099BDD"/>
+        <w:spacing w:after="240" w:line="304" w:lineRule="auto"/>
+        <w:ind w:right="-15"/>
+        <w:rPr>
+          <w:color w:val="FFFFFF" w:themeColor="background1"/>
+        </w:rPr>
+      </w:pPr>
+      <w:r>
+        <w:rPr>
+          <w:noProof/>
+        </w:rPr>
+        <w:drawing>
+          <wp:anchor distT="0" distB="0" distL="114300" distR="114300" simplePos="0" relativeHeight="251679744" behindDoc="1" locked="0" layoutInCell="1" allowOverlap="1" wp14:anchorId="73769DBF" wp14:editId="288EA72B">
+            <wp:simplePos x="0" y="0"/>
+            <wp:positionH relativeFrom="margin">
+              <wp:align>left</wp:align>
+            </wp:positionH>
+            <wp:positionV relativeFrom="paragraph">
+              <wp:posOffset>316865</wp:posOffset>
+            </wp:positionV>
+            <wp:extent cx="3867150" cy="2286000"/>
+            <wp:effectExtent l="0" t="0" r="0" b="0"/>
+            <wp:wrapTight wrapText="bothSides">
+              <wp:wrapPolygon edited="0">
+                <wp:start x="0" y="0"/>
+                <wp:lineTo x="0" y="21420"/>
+                <wp:lineTo x="21494" y="21420"/>
+                <wp:lineTo x="21494" y="0"/>
+                <wp:lineTo x="0" y="0"/>
+              </wp:wrapPolygon>
+            </wp:wrapTight>
+            <wp:docPr id="11" name="Picture 11"/>
+            <wp:cNvGraphicFramePr>
+              <a:graphicFrameLocks xmlns:a="http://schemas.openxmlformats.org/drawingml/2006/main" noChangeAspect="1"/>
+            </wp:cNvGraphicFramePr>
+            <a:graphic xmlns:a="http://schemas.openxmlformats.org/drawingml/2006/main">
+              <a:graphicData uri="http://schemas.openxmlformats.org/drawingml/2006/picture">
+                <pic:pic xmlns:pic="http://schemas.openxmlformats.org/drawingml/2006/picture">
+                  <pic:nvPicPr>
+                    <pic:cNvPr id="1" name=""/>
+                    <pic:cNvPicPr/>
+                  </pic:nvPicPr>
+                  <pic:blipFill>
+                    <a:blip r:embed="rId13" cstate="print">
+                      <a:extLst>
+                        <a:ext uri="{28A0092B-C50C-407E-A947-70E740481C1C}">
+                          <a14:useLocalDpi xmlns:a14="http://schemas.microsoft.com/office/drawing/2010/main" val="0"/>
+                        </a:ext>
+                      </a:extLst>
+                    </a:blip>
+                    <a:stretch>
+                      <a:fillRect/>
+                    </a:stretch>
+                  </pic:blipFill>
+                  <pic:spPr>
+                    <a:xfrm>
+                      <a:off x="0" y="0"/>
+                      <a:ext cx="3867150" cy="2286000"/>
+                    </a:xfrm>
+                    <a:prstGeom prst="rect">
+                      <a:avLst/>
+                    </a:prstGeom>
+                  </pic:spPr>
+                </pic:pic>
+              </a:graphicData>
+            </a:graphic>
+            <wp14:sizeRelH relativeFrom="page">
+              <wp14:pctWidth>0</wp14:pctWidth>
+            </wp14:sizeRelH>
+            <wp14:sizeRelV relativeFrom="page">
+              <wp14:pctHeight>0</wp14:pctHeight>
+            </wp14:sizeRelV>
+          </wp:anchor>
+        </w:drawing>
+      </w:r>
+      <w:r>
+        <w:rPr>
+          <w:color w:val="FFFFFF" w:themeColor="background1"/>
+        </w:rPr>
+        <w:t xml:space="preserve">4.4 Explore </w:t>
+      </w:r>
+    </w:p>
+    <w:p>
+      <w:r>
+        <w:t>-The explore section will only contain the selection of books that have been made.</w:t>
+      </w:r>
+    </w:p>
+    <w:p>
+      <w:r>
+        <w:t>-Each book will be linked to</w:t>
+      </w:r>
+      <w:r>
+        <w:t xml:space="preserve"> a website there the book can be bought.</w:t>
+      </w:r>
+    </w:p>
+    <w:p>
+      <w:r>
+        <w:t xml:space="preserve">-This is the best way we can promote the clients books and also the </w:t>
+      </w:r>
+      <w:proofErr w:type="gramStart"/>
+      <w:r>
+        <w:t>clients</w:t>
+      </w:r>
+      <w:proofErr w:type="gramEnd"/>
+      <w:r>
+        <w:t xml:space="preserve"> website</w:t>
+      </w:r>
+    </w:p>
+    <w:p/>
+    <w:p>
+      <w:pPr>
+        <w:shd w:val="clear" w:color="auto" w:fill="099BDD"/>
+        <w:spacing w:after="240" w:line="304" w:lineRule="auto"/>
+        <w:ind w:right="-15"/>
+        <w:rPr>
+          <w:color w:val="FFFFFF" w:themeColor="background1"/>
+        </w:rPr>
+      </w:pPr>
+      <w:r>
+        <w:rPr>
+          <w:color w:val="FFFFFF" w:themeColor="background1"/>
+        </w:rPr>
+        <w:lastRenderedPageBreak/>
+        <w:t>4.5 Database Stuff</w:t>
+      </w:r>
+    </w:p>
+    <w:p>
+      <w:r>
+        <w:rPr>
+          <w:noProof/>
+        </w:rPr>
+        <w:drawing>
+          <wp:anchor distT="0" distB="0" distL="114300" distR="114300" simplePos="0" relativeHeight="251671552" behindDoc="1" locked="0" layoutInCell="1" allowOverlap="1" wp14:anchorId="74504073" wp14:editId="45C56DBE">
+            <wp:simplePos x="0" y="0"/>
+            <wp:positionH relativeFrom="margin">
+              <wp:posOffset>-504825</wp:posOffset>
+            </wp:positionH>
+            <wp:positionV relativeFrom="paragraph">
+              <wp:posOffset>3613785</wp:posOffset>
+            </wp:positionV>
+            <wp:extent cx="3408045" cy="2133600"/>
+            <wp:effectExtent l="0" t="0" r="1905" b="0"/>
+            <wp:wrapTight wrapText="bothSides">
+              <wp:wrapPolygon edited="0">
+                <wp:start x="0" y="0"/>
+                <wp:lineTo x="0" y="21407"/>
+                <wp:lineTo x="21491" y="21407"/>
+                <wp:lineTo x="21491" y="0"/>
+                <wp:lineTo x="0" y="0"/>
+              </wp:wrapPolygon>
+            </wp:wrapTight>
+            <wp:docPr id="3" name="Picture 3"/>
+            <wp:cNvGraphicFramePr>
+              <a:graphicFrameLocks xmlns:a="http://schemas.openxmlformats.org/drawingml/2006/main" noChangeAspect="1"/>
+            </wp:cNvGraphicFramePr>
+            <a:graphic xmlns:a="http://schemas.openxmlformats.org/drawingml/2006/main">
+              <a:graphicData uri="http://schemas.openxmlformats.org/drawingml/2006/picture">
+                <pic:pic xmlns:pic="http://schemas.openxmlformats.org/drawingml/2006/picture">
+                  <pic:nvPicPr>
+                    <pic:cNvPr id="1" name=""/>
+                    <pic:cNvPicPr/>
+                  </pic:nvPicPr>
+                  <pic:blipFill>
+                    <a:blip r:embed="rId14" cstate="print">
+                      <a:extLst>
+                        <a:ext uri="{28A0092B-C50C-407E-A947-70E740481C1C}">
+                          <a14:useLocalDpi xmlns:a14="http://schemas.microsoft.com/office/drawing/2010/main" val="0"/>
+                        </a:ext>
+                      </a:extLst>
+                    </a:blip>
+                    <a:stretch>
+                      <a:fillRect/>
+                    </a:stretch>
+                  </pic:blipFill>
+                  <pic:spPr>
+                    <a:xfrm>
+                      <a:off x="0" y="0"/>
+                      <a:ext cx="3408045" cy="2133600"/>
+                    </a:xfrm>
+                    <a:prstGeom prst="rect">
+                      <a:avLst/>
+                    </a:prstGeom>
+                  </pic:spPr>
+                </pic:pic>
+              </a:graphicData>
+            </a:graphic>
+            <wp14:sizeRelH relativeFrom="page">
+              <wp14:pctWidth>0</wp14:pctWidth>
+            </wp14:sizeRelH>
+            <wp14:sizeRelV relativeFrom="page">
+              <wp14:pctHeight>0</wp14:pctHeight>
+            </wp14:sizeRelV>
+          </wp:anchor>
+        </w:drawing>
+      </w:r>
+      <w:r>
+        <w:rPr>
+          <w:noProof/>
+        </w:rPr>
+        <w:drawing>
+          <wp:anchor distT="0" distB="0" distL="114300" distR="114300" simplePos="0" relativeHeight="251680768" behindDoc="1" locked="0" layoutInCell="1" allowOverlap="1" wp14:anchorId="6F221100" wp14:editId="08F31707">
+            <wp:simplePos x="0" y="0"/>
+            <wp:positionH relativeFrom="column">
+              <wp:posOffset>2962275</wp:posOffset>
+            </wp:positionH>
+            <wp:positionV relativeFrom="paragraph">
+              <wp:posOffset>3623310</wp:posOffset>
+            </wp:positionV>
+            <wp:extent cx="3523615" cy="2114550"/>
+            <wp:effectExtent l="0" t="0" r="635" b="0"/>
+            <wp:wrapTight wrapText="bothSides">
+              <wp:wrapPolygon edited="0">
+                <wp:start x="0" y="0"/>
+                <wp:lineTo x="0" y="21405"/>
+                <wp:lineTo x="21487" y="21405"/>
+                <wp:lineTo x="21487" y="0"/>
+                <wp:lineTo x="0" y="0"/>
+              </wp:wrapPolygon>
+            </wp:wrapTight>
+            <wp:docPr id="4" name="Picture 4"/>
+            <wp:cNvGraphicFramePr>
+              <a:graphicFrameLocks xmlns:a="http://schemas.openxmlformats.org/drawingml/2006/main" noChangeAspect="1"/>
+            </wp:cNvGraphicFramePr>
+            <a:graphic xmlns:a="http://schemas.openxmlformats.org/drawingml/2006/main">
+              <a:graphicData uri="http://schemas.openxmlformats.org/drawingml/2006/picture">
+                <pic:pic xmlns:pic="http://schemas.openxmlformats.org/drawingml/2006/picture">
+                  <pic:nvPicPr>
+                    <pic:cNvPr id="1" name=""/>
+                    <pic:cNvPicPr/>
+                  </pic:nvPicPr>
+                  <pic:blipFill>
+                    <a:blip r:embed="rId15" cstate="print">
+                      <a:extLst>
+                        <a:ext uri="{28A0092B-C50C-407E-A947-70E740481C1C}">
+                          <a14:useLocalDpi xmlns:a14="http://schemas.microsoft.com/office/drawing/2010/main" val="0"/>
+                        </a:ext>
+                      </a:extLst>
+                    </a:blip>
+                    <a:stretch>
+                      <a:fillRect/>
+                    </a:stretch>
+                  </pic:blipFill>
+                  <pic:spPr>
+                    <a:xfrm>
+                      <a:off x="0" y="0"/>
+                      <a:ext cx="3523615" cy="2114550"/>
+                    </a:xfrm>
+                    <a:prstGeom prst="rect">
+                      <a:avLst/>
+                    </a:prstGeom>
+                  </pic:spPr>
+                </pic:pic>
+              </a:graphicData>
+            </a:graphic>
+            <wp14:sizeRelH relativeFrom="page">
+              <wp14:pctWidth>0</wp14:pctWidth>
+            </wp14:sizeRelH>
+            <wp14:sizeRelV relativeFrom="page">
+              <wp14:pctHeight>0</wp14:pctHeight>
+            </wp14:sizeRelV>
+          </wp:anchor>
+        </w:drawing>
+      </w:r>
+      <w:r>
+        <w:rPr>
+          <w:noProof/>
+        </w:rPr>
+        <w:drawing>
+          <wp:anchor distT="0" distB="0" distL="114300" distR="114300" simplePos="0" relativeHeight="251670528" behindDoc="1" locked="0" layoutInCell="1" allowOverlap="1" wp14:anchorId="70C71BEA" wp14:editId="2186DEF0">
+            <wp:simplePos x="0" y="0"/>
+            <wp:positionH relativeFrom="page">
+              <wp:posOffset>3886200</wp:posOffset>
+            </wp:positionH>
+            <wp:positionV relativeFrom="paragraph">
+              <wp:posOffset>1186180</wp:posOffset>
+            </wp:positionV>
+            <wp:extent cx="3592830" cy="2247900"/>
+            <wp:effectExtent l="0" t="0" r="7620" b="0"/>
+            <wp:wrapTight wrapText="bothSides">
+              <wp:wrapPolygon edited="0">
+                <wp:start x="0" y="0"/>
+                <wp:lineTo x="0" y="21417"/>
+                <wp:lineTo x="21531" y="21417"/>
+                <wp:lineTo x="21531" y="0"/>
+                <wp:lineTo x="0" y="0"/>
+              </wp:wrapPolygon>
+            </wp:wrapTight>
+            <wp:docPr id="2" name="Picture 2"/>
+            <wp:cNvGraphicFramePr>
+              <a:graphicFrameLocks xmlns:a="http://schemas.openxmlformats.org/drawingml/2006/main" noChangeAspect="1"/>
+            </wp:cNvGraphicFramePr>
+            <a:graphic xmlns:a="http://schemas.openxmlformats.org/drawingml/2006/main">
+              <a:graphicData uri="http://schemas.openxmlformats.org/drawingml/2006/picture">
+                <pic:pic xmlns:pic="http://schemas.openxmlformats.org/drawingml/2006/picture">
+                  <pic:nvPicPr>
+                    <pic:cNvPr id="1" name=""/>
+                    <pic:cNvPicPr/>
+                  </pic:nvPicPr>
+                  <pic:blipFill>
+                    <a:blip r:embed="rId16" cstate="print">
+                      <a:extLst>
+                        <a:ext uri="{28A0092B-C50C-407E-A947-70E740481C1C}">
+                          <a14:useLocalDpi xmlns:a14="http://schemas.microsoft.com/office/drawing/2010/main" val="0"/>
+                        </a:ext>
+                      </a:extLst>
+                    </a:blip>
+                    <a:stretch>
+                      <a:fillRect/>
+                    </a:stretch>
+                  </pic:blipFill>
+                  <pic:spPr>
+                    <a:xfrm>
+                      <a:off x="0" y="0"/>
+                      <a:ext cx="3592830" cy="2247900"/>
+                    </a:xfrm>
+                    <a:prstGeom prst="rect">
+                      <a:avLst/>
+                    </a:prstGeom>
+                  </pic:spPr>
+                </pic:pic>
+              </a:graphicData>
+            </a:graphic>
+            <wp14:sizeRelH relativeFrom="page">
+              <wp14:pctWidth>0</wp14:pctWidth>
+            </wp14:sizeRelH>
+            <wp14:sizeRelV relativeFrom="page">
+              <wp14:pctHeight>0</wp14:pctHeight>
+            </wp14:sizeRelV>
+          </wp:anchor>
+        </w:drawing>
+      </w:r>
+      <w:r>
+        <w:rPr>
+          <w:noProof/>
+        </w:rPr>
+        <w:drawing>
+          <wp:anchor distT="0" distB="0" distL="114300" distR="114300" simplePos="0" relativeHeight="251668480" behindDoc="1" locked="0" layoutInCell="1" allowOverlap="1" wp14:anchorId="4E236BA3" wp14:editId="3FE52CDF">
+            <wp:simplePos x="0" y="0"/>
+            <wp:positionH relativeFrom="margin">
+              <wp:posOffset>-457835</wp:posOffset>
+            </wp:positionH>
+            <wp:positionV relativeFrom="paragraph">
+              <wp:posOffset>1169670</wp:posOffset>
+            </wp:positionV>
+            <wp:extent cx="3362325" cy="2233930"/>
+            <wp:effectExtent l="0" t="0" r="9525" b="0"/>
+            <wp:wrapTight wrapText="bothSides">
+              <wp:wrapPolygon edited="0">
+                <wp:start x="0" y="0"/>
+                <wp:lineTo x="0" y="21367"/>
+                <wp:lineTo x="21539" y="21367"/>
+                <wp:lineTo x="21539" y="0"/>
+                <wp:lineTo x="0" y="0"/>
+              </wp:wrapPolygon>
+            </wp:wrapTight>
+            <wp:docPr id="1" name="Picture 1"/>
+            <wp:cNvGraphicFramePr>
+              <a:graphicFrameLocks xmlns:a="http://schemas.openxmlformats.org/drawingml/2006/main" noChangeAspect="1"/>
+            </wp:cNvGraphicFramePr>
+            <a:graphic xmlns:a="http://schemas.openxmlformats.org/drawingml/2006/main">
+              <a:graphicData uri="http://schemas.openxmlformats.org/drawingml/2006/picture">
+                <pic:pic xmlns:pic="http://schemas.openxmlformats.org/drawingml/2006/picture">
+                  <pic:nvPicPr>
+                    <pic:cNvPr id="1" name=""/>
+                    <pic:cNvPicPr/>
+                  </pic:nvPicPr>
+                  <pic:blipFill>
+                    <a:blip r:embed="rId17" cstate="print">
+                      <a:extLst>
+                        <a:ext uri="{28A0092B-C50C-407E-A947-70E740481C1C}">
+                          <a14:useLocalDpi xmlns:a14="http://schemas.microsoft.com/office/drawing/2010/main" val="0"/>
+                        </a:ext>
+                      </a:extLst>
+                    </a:blip>
+                    <a:stretch>
+                      <a:fillRect/>
+                    </a:stretch>
+                  </pic:blipFill>
+                  <pic:spPr>
+                    <a:xfrm>
+                      <a:off x="0" y="0"/>
+                      <a:ext cx="3362325" cy="2233930"/>
+                    </a:xfrm>
+                    <a:prstGeom prst="rect">
+                      <a:avLst/>
+                    </a:prstGeom>
+                  </pic:spPr>
+                </pic:pic>
+              </a:graphicData>
+            </a:graphic>
+            <wp14:sizeRelH relativeFrom="page">
+              <wp14:pctWidth>0</wp14:pctWidth>
+            </wp14:sizeRelH>
+            <wp14:sizeRelV relativeFrom="page">
+              <wp14:pctHeight>0</wp14:pctHeight>
+            </wp14:sizeRelV>
+          </wp:anchor>
+        </w:drawing>
+      </w:r>
       <w:r>
         <w:rPr>
           <w:noProof/>
@@ -728,7 +950,7 @@
         <mc:AlternateContent>
           <mc:Choice Requires="wps">
             <w:drawing>
-              <wp:anchor distT="0" distB="0" distL="114300" distR="114300" simplePos="0" relativeHeight="251672576" behindDoc="0" locked="0" layoutInCell="1" allowOverlap="1" wp14:anchorId="1015BA8D" wp14:editId="2CA27264">
+              <wp:anchor distT="0" distB="0" distL="114300" distR="114300" simplePos="0" relativeHeight="251672576" behindDoc="0" locked="0" layoutInCell="1" allowOverlap="1" wp14:anchorId="30A3F4DE" wp14:editId="1CF5BF58">
                 <wp:simplePos x="0" y="0"/>
                 <wp:positionH relativeFrom="column">
                   <wp:posOffset>2362200</wp:posOffset>
@@ -780,56 +1002,22 @@
           </mc:Choice>
           <mc:Fallback>
             <w:pict>
-              <v:shape w14:anchorId="133580C9" id="Straight Arrow Connector 7" o:spid="_x0000_s1026" type="#_x0000_t32" style="position:absolute;margin-left:186pt;margin-top:262.75pt;width:0;height:0;z-index:251672576;visibility:visible;mso-wrap-style:square;mso-wrap-distance-left:9pt;mso-wrap-distance-top:0;mso-wrap-distance-right:9pt;mso-wrap-distance-bottom:0;mso-position-horizontal:absolute;mso-position-horizontal-relative:text;mso-position-vertical:absolute;mso-position-vertical-relative:text" o:gfxdata="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" strokecolor="#5b9bd5 [3204]" strokeweight=".5pt">
+              <v:shapetype w14:anchorId="14104FFD" id="_x0000_t32" coordsize="21600,21600" o:spt="32" o:oned="t" path="m,l21600,21600e" filled="f">
+                <v:path arrowok="t" fillok="f" o:connecttype="none"/>
+                <o:lock v:ext="edit" shapetype="t"/>
+              </v:shapetype>
+              <v:shape id="Straight Arrow Connector 7" o:spid="_x0000_s1026" type="#_x0000_t32" style="position:absolute;margin-left:186pt;margin-top:262.75pt;width:0;height:0;z-index:251672576;visibility:visible;mso-wrap-style:square;mso-wrap-distance-left:9pt;mso-wrap-distance-top:0;mso-wrap-distance-right:9pt;mso-wrap-distance-bottom:0;mso-position-horizontal:absolute;mso-position-horizontal-relative:text;mso-position-vertical:absolute;mso-position-vertical-relative:text" o:gfxdata="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" strokecolor="#5b9bd5 [3204]" strokeweight=".5pt">
                 <v:stroke endarrow="block" joinstyle="miter"/>
               </v:shape>
             </w:pict>
           </mc:Fallback>
         </mc:AlternateContent>
       </w:r>
-    </w:p>
-    <w:p>
-      <w:r>
-        <w:rPr>
-          <w:noProof/>
-        </w:rPr>
-        <w:lastRenderedPageBreak/>
-        <w:drawing>
-          <wp:inline distT="0" distB="0" distL="0" distR="0" wp14:anchorId="2F33935E" wp14:editId="68A94634">
-            <wp:extent cx="4614797" cy="2594344"/>
-            <wp:effectExtent l="0" t="0" r="0" b="0"/>
-            <wp:docPr id="4" name="Picture 4"/>
-            <wp:cNvGraphicFramePr>
-              <a:graphicFrameLocks xmlns:a="http://schemas.openxmlformats.org/drawingml/2006/main" noChangeAspect="1"/>
-            </wp:cNvGraphicFramePr>
-            <a:graphic xmlns:a="http://schemas.openxmlformats.org/drawingml/2006/main">
-              <a:graphicData uri="http://schemas.openxmlformats.org/drawingml/2006/picture">
-                <pic:pic xmlns:pic="http://schemas.openxmlformats.org/drawingml/2006/picture">
-                  <pic:nvPicPr>
-                    <pic:cNvPr id="1" name=""/>
-                    <pic:cNvPicPr/>
-                  </pic:nvPicPr>
-                  <pic:blipFill>
-                    <a:blip r:embed="rId13"/>
-                    <a:stretch>
-                      <a:fillRect/>
-                    </a:stretch>
-                  </pic:blipFill>
-                  <pic:spPr>
-                    <a:xfrm>
-                      <a:off x="0" y="0"/>
-                      <a:ext cx="4614797" cy="2594344"/>
-                    </a:xfrm>
-                    <a:prstGeom prst="rect">
-                      <a:avLst/>
-                    </a:prstGeom>
-                  </pic:spPr>
-                </pic:pic>
-              </a:graphicData>
-            </a:graphic>
-          </wp:inline>
-        </w:drawing>
-      </w:r>
+      <w:r>
+        <w:t>The following screenshots show our database and how the database functions. We chose to use this particular database because it has a free trail for one year. Our client wasn’t sure she wanted to use a database to upload more information on this application. She initially wanted to create a new app for each batch of books she created. But since we had to add a level of complexity to our project we decided to give her this option. After the year passes she has the choice of continuing to use this or to leave it aside.</w:t>
+      </w:r>
+      <w:bookmarkStart w:id="0" w:name="_GoBack"/>
+      <w:bookmarkEnd w:id="0"/>
     </w:p>
     <w:sectPr>
       <w:pgSz w:w="12240" w:h="15840"/>

</xml_diff>